<commit_message>
Added more files to intermediate delivery
</commit_message>
<xml_diff>
--- a/Intermediate Delivery/Design Patterns.docx
+++ b/Intermediate Delivery/Design Patterns.docx
@@ -12,7 +12,7 @@
           <w:bCs/>
           <w:sz w:val="27"/>
           <w:szCs w:val="27"/>
-          <w:lang w:eastAsia="pt-PT"/>
+          <w:lang w:val="en-US" w:eastAsia="pt-PT"/>
         </w:rPr>
       </w:pPr>
       <w:r>
@@ -22,11 +22,10 @@
           <w:bCs/>
           <w:sz w:val="27"/>
           <w:szCs w:val="27"/>
-          <w:lang w:eastAsia="pt-PT"/>
-        </w:rPr>
-        <w:t xml:space="preserve">Design </w:t>
-      </w:r>
-      <w:proofErr w:type="spellStart"/>
+          <w:lang w:val="en-US" w:eastAsia="pt-PT"/>
+        </w:rPr>
+        <w:t>Design Patterns</w:t>
+      </w:r>
       <w:r>
         <w:rPr>
           <w:rFonts w:ascii="Times New Roman" w:eastAsia="Times New Roman" w:hAnsi="Times New Roman" w:cs="Times New Roman"/>
@@ -34,9 +33,21 @@
           <w:bCs/>
           <w:sz w:val="27"/>
           <w:szCs w:val="27"/>
-          <w:lang w:eastAsia="pt-PT"/>
-        </w:rPr>
-        <w:t>Patterns</w:t>
+          <w:lang w:val="en-US" w:eastAsia="pt-PT"/>
+        </w:rPr>
+        <w:t xml:space="preserve"> - </w:t>
+      </w:r>
+      <w:proofErr w:type="spellStart"/>
+      <w:r>
+        <w:rPr>
+          <w:rFonts w:ascii="Times New Roman" w:eastAsia="Times New Roman" w:hAnsi="Times New Roman" w:cs="Times New Roman"/>
+          <w:b/>
+          <w:bCs/>
+          <w:sz w:val="27"/>
+          <w:szCs w:val="27"/>
+          <w:lang w:val="en-US" w:eastAsia="pt-PT"/>
+        </w:rPr>
+        <w:t>Bombic</w:t>
       </w:r>
       <w:proofErr w:type="spellEnd"/>
     </w:p>
@@ -262,7 +273,191 @@
           <w:szCs w:val="24"/>
           <w:lang w:val="en-US" w:eastAsia="pt-PT"/>
         </w:rPr>
-        <w:t>Screens are using this pattern by constructing elements and concatenate them into a windows graphic.</w:t>
+        <w:t>Screens are using this pattern by constructing elements and concaten</w:t>
+      </w:r>
+      <w:r>
+        <w:rPr>
+          <w:rFonts w:ascii="Times New Roman" w:eastAsia="Times New Roman" w:hAnsi="Times New Roman" w:cs="Times New Roman"/>
+          <w:sz w:val="24"/>
+          <w:szCs w:val="24"/>
+          <w:lang w:val="en-US" w:eastAsia="pt-PT"/>
+        </w:rPr>
+        <w:t>ate them into a windows graphics.</w:t>
+      </w:r>
+    </w:p>
+    <w:p>
+      <w:pPr>
+        <w:spacing w:before="100" w:beforeAutospacing="1" w:after="100" w:afterAutospacing="1" w:line="240" w:lineRule="auto"/>
+        <w:outlineLvl w:val="3"/>
+        <w:rPr>
+          <w:rFonts w:ascii="Times New Roman" w:eastAsia="Times New Roman" w:hAnsi="Times New Roman" w:cs="Times New Roman"/>
+          <w:b/>
+          <w:bCs/>
+          <w:sz w:val="24"/>
+          <w:szCs w:val="24"/>
+          <w:lang w:val="en-US" w:eastAsia="pt-PT"/>
+        </w:rPr>
+      </w:pPr>
+      <w:r>
+        <w:rPr>
+          <w:rFonts w:ascii="Times New Roman" w:eastAsia="Times New Roman" w:hAnsi="Times New Roman" w:cs="Times New Roman"/>
+          <w:b/>
+          <w:bCs/>
+          <w:sz w:val="24"/>
+          <w:szCs w:val="24"/>
+          <w:lang w:val="en-US" w:eastAsia="pt-PT"/>
+        </w:rPr>
+        <w:t>Behavioral Patterns</w:t>
+      </w:r>
+    </w:p>
+    <w:p>
+      <w:pPr>
+        <w:spacing w:before="100" w:beforeAutospacing="1" w:after="100" w:afterAutospacing="1" w:line="240" w:lineRule="auto"/>
+        <w:rPr>
+          <w:rFonts w:ascii="Times New Roman" w:eastAsia="Times New Roman" w:hAnsi="Times New Roman" w:cs="Times New Roman"/>
+          <w:sz w:val="24"/>
+          <w:szCs w:val="24"/>
+          <w:lang w:val="en-US" w:eastAsia="pt-PT"/>
+        </w:rPr>
+      </w:pPr>
+      <w:r>
+        <w:rPr>
+          <w:rFonts w:ascii="Times New Roman" w:eastAsia="Times New Roman" w:hAnsi="Times New Roman" w:cs="Times New Roman"/>
+          <w:sz w:val="24"/>
+          <w:szCs w:val="24"/>
+          <w:lang w:val="en-US" w:eastAsia="pt-PT"/>
+        </w:rPr>
+        <w:t>• Iterator – Use to iterate objects along the entire project</w:t>
+      </w:r>
+    </w:p>
+    <w:p>
+      <w:pPr>
+        <w:spacing w:before="100" w:beforeAutospacing="1" w:after="100" w:afterAutospacing="1" w:line="240" w:lineRule="auto"/>
+        <w:rPr>
+          <w:rFonts w:ascii="Times New Roman" w:eastAsia="Times New Roman" w:hAnsi="Times New Roman" w:cs="Times New Roman"/>
+          <w:sz w:val="24"/>
+          <w:szCs w:val="24"/>
+          <w:lang w:val="en-US" w:eastAsia="pt-PT"/>
+        </w:rPr>
+      </w:pPr>
+      <w:r>
+        <w:rPr>
+          <w:rFonts w:ascii="Times New Roman" w:eastAsia="Times New Roman" w:hAnsi="Times New Roman" w:cs="Times New Roman"/>
+          <w:sz w:val="24"/>
+          <w:szCs w:val="24"/>
+          <w:lang w:val="en-US" w:eastAsia="pt-PT"/>
+        </w:rPr>
+        <w:t>• Strategy</w:t>
+      </w:r>
+      <w:r>
+        <w:rPr>
+          <w:rFonts w:ascii="Times New Roman" w:eastAsia="Times New Roman" w:hAnsi="Times New Roman" w:cs="Times New Roman"/>
+          <w:sz w:val="24"/>
+          <w:szCs w:val="24"/>
+          <w:lang w:val="en-US" w:eastAsia="pt-PT"/>
+        </w:rPr>
+        <w:t xml:space="preserve"> – It will be used in </w:t>
+      </w:r>
+      <w:r>
+        <w:rPr>
+          <w:rFonts w:ascii="Times New Roman" w:eastAsia="Times New Roman" w:hAnsi="Times New Roman" w:cs="Times New Roman"/>
+          <w:sz w:val="24"/>
+          <w:szCs w:val="24"/>
+          <w:lang w:val="en-US" w:eastAsia="pt-PT"/>
+        </w:rPr>
+        <w:t>enemy’s</w:t>
+      </w:r>
+      <w:r>
+        <w:rPr>
+          <w:rFonts w:ascii="Times New Roman" w:eastAsia="Times New Roman" w:hAnsi="Times New Roman" w:cs="Times New Roman"/>
+          <w:sz w:val="24"/>
+          <w:szCs w:val="24"/>
+          <w:lang w:val="en-US" w:eastAsia="pt-PT"/>
+        </w:rPr>
+        <w:t xml:space="preserve"> </w:t>
+      </w:r>
+      <w:r>
+        <w:rPr>
+          <w:rFonts w:ascii="Times New Roman" w:eastAsia="Times New Roman" w:hAnsi="Times New Roman" w:cs="Times New Roman"/>
+          <w:sz w:val="24"/>
+          <w:szCs w:val="24"/>
+          <w:lang w:val="en-US" w:eastAsia="pt-PT"/>
+        </w:rPr>
+        <w:t>behaviors</w:t>
+      </w:r>
+      <w:r>
+        <w:rPr>
+          <w:rFonts w:ascii="Times New Roman" w:eastAsia="Times New Roman" w:hAnsi="Times New Roman" w:cs="Times New Roman"/>
+          <w:sz w:val="24"/>
+          <w:szCs w:val="24"/>
+          <w:lang w:val="en-US" w:eastAsia="pt-PT"/>
+        </w:rPr>
+        <w:t>.</w:t>
+      </w:r>
+    </w:p>
+    <w:p>
+      <w:pPr>
+        <w:spacing w:before="100" w:beforeAutospacing="1" w:after="100" w:afterAutospacing="1" w:line="240" w:lineRule="auto"/>
+        <w:rPr>
+          <w:rFonts w:ascii="Times New Roman" w:eastAsia="Times New Roman" w:hAnsi="Times New Roman" w:cs="Times New Roman"/>
+          <w:sz w:val="24"/>
+          <w:szCs w:val="24"/>
+          <w:lang w:val="en-US" w:eastAsia="pt-PT"/>
+        </w:rPr>
+      </w:pPr>
+      <w:r>
+        <w:rPr>
+          <w:rFonts w:ascii="Times New Roman" w:eastAsia="Times New Roman" w:hAnsi="Times New Roman" w:cs="Times New Roman"/>
+          <w:sz w:val="24"/>
+          <w:szCs w:val="24"/>
+          <w:lang w:val="en-US" w:eastAsia="pt-PT"/>
+        </w:rPr>
+        <w:t>•Template</w:t>
+      </w:r>
+      <w:r>
+        <w:rPr>
+          <w:rFonts w:ascii="Times New Roman" w:eastAsia="Times New Roman" w:hAnsi="Times New Roman" w:cs="Times New Roman"/>
+          <w:sz w:val="24"/>
+          <w:szCs w:val="24"/>
+          <w:lang w:val="en-US" w:eastAsia="pt-PT"/>
+        </w:rPr>
+        <w:t xml:space="preserve"> </w:t>
+      </w:r>
+      <w:r>
+        <w:rPr>
+          <w:rFonts w:ascii="Times New Roman" w:eastAsia="Times New Roman" w:hAnsi="Times New Roman" w:cs="Times New Roman"/>
+          <w:sz w:val="24"/>
+          <w:szCs w:val="24"/>
+          <w:lang w:val="en-US" w:eastAsia="pt-PT"/>
+        </w:rPr>
+        <w:t xml:space="preserve">Method - </w:t>
+      </w:r>
+      <w:r>
+        <w:rPr>
+          <w:rFonts w:ascii="Times New Roman" w:eastAsia="Times New Roman" w:hAnsi="Times New Roman" w:cs="Times New Roman"/>
+          <w:sz w:val="24"/>
+          <w:szCs w:val="24"/>
+          <w:lang w:val="en-US" w:eastAsia="pt-PT"/>
+        </w:rPr>
+        <w:t xml:space="preserve">Used in enemies and items in which the superclass has </w:t>
+      </w:r>
+      <w:r>
+        <w:rPr>
+          <w:rFonts w:ascii="Times New Roman" w:eastAsia="Times New Roman" w:hAnsi="Times New Roman" w:cs="Times New Roman"/>
+          <w:sz w:val="24"/>
+          <w:szCs w:val="24"/>
+          <w:lang w:val="en-US" w:eastAsia="pt-PT"/>
+        </w:rPr>
+        <w:t>abstract methods</w:t>
+      </w:r>
+      <w:r>
+        <w:rPr>
+          <w:rFonts w:ascii="Times New Roman" w:eastAsia="Times New Roman" w:hAnsi="Times New Roman" w:cs="Times New Roman"/>
+          <w:sz w:val="24"/>
+          <w:szCs w:val="24"/>
+          <w:lang w:val="en-US" w:eastAsia="pt-PT"/>
+        </w:rPr>
+        <w:t xml:space="preserve"> that are implemented in the child classes in the different ways. </w:t>
       </w:r>
     </w:p>
     <w:p>
@@ -279,180 +474,27 @@
     <w:p>
       <w:pPr>
         <w:spacing w:before="100" w:beforeAutospacing="1" w:after="100" w:afterAutospacing="1" w:line="240" w:lineRule="auto"/>
-        <w:outlineLvl w:val="3"/>
         <w:rPr>
           <w:rFonts w:ascii="Times New Roman" w:eastAsia="Times New Roman" w:hAnsi="Times New Roman" w:cs="Times New Roman"/>
           <w:b/>
-          <w:bCs/>
           <w:sz w:val="24"/>
           <w:szCs w:val="24"/>
           <w:lang w:val="en-US" w:eastAsia="pt-PT"/>
         </w:rPr>
       </w:pPr>
+      <w:bookmarkStart w:id="0" w:name="_GoBack"/>
       <w:r>
         <w:rPr>
           <w:rFonts w:ascii="Times New Roman" w:eastAsia="Times New Roman" w:hAnsi="Times New Roman" w:cs="Times New Roman"/>
           <w:b/>
-          <w:bCs/>
-          <w:sz w:val="24"/>
-          <w:szCs w:val="24"/>
-          <w:lang w:val="en-US" w:eastAsia="pt-PT"/>
-        </w:rPr>
-        <w:t>Behavioral Patterns</w:t>
+          <w:sz w:val="24"/>
+          <w:szCs w:val="24"/>
+          <w:lang w:val="en-US" w:eastAsia="pt-PT"/>
+        </w:rPr>
+        <w:t xml:space="preserve">Design Patterns - LIBGDX </w:t>
       </w:r>
     </w:p>
-    <w:p>
-      <w:pPr>
-        <w:spacing w:before="100" w:beforeAutospacing="1" w:after="100" w:afterAutospacing="1" w:line="240" w:lineRule="auto"/>
-        <w:rPr>
-          <w:rFonts w:ascii="Times New Roman" w:eastAsia="Times New Roman" w:hAnsi="Times New Roman" w:cs="Times New Roman"/>
-          <w:sz w:val="24"/>
-          <w:szCs w:val="24"/>
-          <w:lang w:val="en-US" w:eastAsia="pt-PT"/>
-        </w:rPr>
-      </w:pPr>
-      <w:r>
-        <w:rPr>
-          <w:rFonts w:ascii="Times New Roman" w:eastAsia="Times New Roman" w:hAnsi="Times New Roman" w:cs="Times New Roman"/>
-          <w:sz w:val="24"/>
-          <w:szCs w:val="24"/>
-          <w:lang w:val="en-US" w:eastAsia="pt-PT"/>
-        </w:rPr>
-        <w:t>• Iterator – Use to iterate objects along the entire project</w:t>
-      </w:r>
-    </w:p>
-    <w:p>
-      <w:pPr>
-        <w:spacing w:before="100" w:beforeAutospacing="1" w:after="100" w:afterAutospacing="1" w:line="240" w:lineRule="auto"/>
-        <w:rPr>
-          <w:rFonts w:ascii="Times New Roman" w:eastAsia="Times New Roman" w:hAnsi="Times New Roman" w:cs="Times New Roman"/>
-          <w:sz w:val="24"/>
-          <w:szCs w:val="24"/>
-          <w:lang w:val="en-US" w:eastAsia="pt-PT"/>
-        </w:rPr>
-      </w:pPr>
-      <w:r>
-        <w:rPr>
-          <w:rFonts w:ascii="Times New Roman" w:eastAsia="Times New Roman" w:hAnsi="Times New Roman" w:cs="Times New Roman"/>
-          <w:sz w:val="24"/>
-          <w:szCs w:val="24"/>
-          <w:lang w:val="en-US" w:eastAsia="pt-PT"/>
-        </w:rPr>
-        <w:t>• Strategy</w:t>
-      </w:r>
-      <w:r>
-        <w:rPr>
-          <w:rFonts w:ascii="Times New Roman" w:eastAsia="Times New Roman" w:hAnsi="Times New Roman" w:cs="Times New Roman"/>
-          <w:sz w:val="24"/>
-          <w:szCs w:val="24"/>
-          <w:lang w:val="en-US" w:eastAsia="pt-PT"/>
-        </w:rPr>
-        <w:t xml:space="preserve"> – It will be used in </w:t>
-      </w:r>
-      <w:r>
-        <w:rPr>
-          <w:rFonts w:ascii="Times New Roman" w:eastAsia="Times New Roman" w:hAnsi="Times New Roman" w:cs="Times New Roman"/>
-          <w:sz w:val="24"/>
-          <w:szCs w:val="24"/>
-          <w:lang w:val="en-US" w:eastAsia="pt-PT"/>
-        </w:rPr>
-        <w:t>enemy’s</w:t>
-      </w:r>
-      <w:r>
-        <w:rPr>
-          <w:rFonts w:ascii="Times New Roman" w:eastAsia="Times New Roman" w:hAnsi="Times New Roman" w:cs="Times New Roman"/>
-          <w:sz w:val="24"/>
-          <w:szCs w:val="24"/>
-          <w:lang w:val="en-US" w:eastAsia="pt-PT"/>
-        </w:rPr>
-        <w:t xml:space="preserve"> </w:t>
-      </w:r>
-      <w:r>
-        <w:rPr>
-          <w:rFonts w:ascii="Times New Roman" w:eastAsia="Times New Roman" w:hAnsi="Times New Roman" w:cs="Times New Roman"/>
-          <w:sz w:val="24"/>
-          <w:szCs w:val="24"/>
-          <w:lang w:val="en-US" w:eastAsia="pt-PT"/>
-        </w:rPr>
-        <w:t>behaviors</w:t>
-      </w:r>
-      <w:r>
-        <w:rPr>
-          <w:rFonts w:ascii="Times New Roman" w:eastAsia="Times New Roman" w:hAnsi="Times New Roman" w:cs="Times New Roman"/>
-          <w:sz w:val="24"/>
-          <w:szCs w:val="24"/>
-          <w:lang w:val="en-US" w:eastAsia="pt-PT"/>
-        </w:rPr>
-        <w:t>.</w:t>
-      </w:r>
-    </w:p>
-    <w:p>
-      <w:pPr>
-        <w:spacing w:before="100" w:beforeAutospacing="1" w:after="100" w:afterAutospacing="1" w:line="240" w:lineRule="auto"/>
-        <w:rPr>
-          <w:rFonts w:ascii="Times New Roman" w:eastAsia="Times New Roman" w:hAnsi="Times New Roman" w:cs="Times New Roman"/>
-          <w:sz w:val="24"/>
-          <w:szCs w:val="24"/>
-          <w:lang w:val="en-US" w:eastAsia="pt-PT"/>
-        </w:rPr>
-      </w:pPr>
-      <w:r>
-        <w:rPr>
-          <w:rFonts w:ascii="Times New Roman" w:eastAsia="Times New Roman" w:hAnsi="Times New Roman" w:cs="Times New Roman"/>
-          <w:sz w:val="24"/>
-          <w:szCs w:val="24"/>
-          <w:lang w:val="en-US" w:eastAsia="pt-PT"/>
-        </w:rPr>
-        <w:t>•Template</w:t>
-      </w:r>
-      <w:r>
-        <w:rPr>
-          <w:rFonts w:ascii="Times New Roman" w:eastAsia="Times New Roman" w:hAnsi="Times New Roman" w:cs="Times New Roman"/>
-          <w:sz w:val="24"/>
-          <w:szCs w:val="24"/>
-          <w:lang w:val="en-US" w:eastAsia="pt-PT"/>
-        </w:rPr>
-        <w:t xml:space="preserve"> </w:t>
-      </w:r>
-      <w:r>
-        <w:rPr>
-          <w:rFonts w:ascii="Times New Roman" w:eastAsia="Times New Roman" w:hAnsi="Times New Roman" w:cs="Times New Roman"/>
-          <w:sz w:val="24"/>
-          <w:szCs w:val="24"/>
-          <w:lang w:val="en-US" w:eastAsia="pt-PT"/>
-        </w:rPr>
-        <w:t xml:space="preserve">Method - </w:t>
-      </w:r>
-      <w:r>
-        <w:rPr>
-          <w:rFonts w:ascii="Times New Roman" w:eastAsia="Times New Roman" w:hAnsi="Times New Roman" w:cs="Times New Roman"/>
-          <w:sz w:val="24"/>
-          <w:szCs w:val="24"/>
-          <w:lang w:val="en-US" w:eastAsia="pt-PT"/>
-        </w:rPr>
-        <w:t xml:space="preserve">Used in enemies and items in which the superclass has </w:t>
-      </w:r>
-      <w:bookmarkStart w:id="0" w:name="_GoBack"/>
-      <w:bookmarkEnd w:id="0"/>
-      <w:r>
-        <w:rPr>
-          <w:rFonts w:ascii="Times New Roman" w:eastAsia="Times New Roman" w:hAnsi="Times New Roman" w:cs="Times New Roman"/>
-          <w:sz w:val="24"/>
-          <w:szCs w:val="24"/>
-          <w:lang w:val="en-US" w:eastAsia="pt-PT"/>
-        </w:rPr>
-        <w:t>abstract methods</w:t>
-      </w:r>
-      <w:r>
-        <w:rPr>
-          <w:rFonts w:ascii="Times New Roman" w:eastAsia="Times New Roman" w:hAnsi="Times New Roman" w:cs="Times New Roman"/>
-          <w:sz w:val="24"/>
-          <w:szCs w:val="24"/>
-          <w:lang w:val="en-US" w:eastAsia="pt-PT"/>
-        </w:rPr>
-        <w:t xml:space="preserve"> that are implemented in the child classes in the different ways. </w:t>
-      </w:r>
-    </w:p>
+    <w:bookmarkEnd w:id="0"/>
     <w:p>
       <w:pPr>
         <w:rPr>

</xml_diff>

<commit_message>
Edited some UML, and added files
</commit_message>
<xml_diff>
--- a/Intermediate Delivery/Design Patterns.docx
+++ b/Intermediate Delivery/Design Patterns.docx
@@ -1,10 +1,11 @@
 
 <file path=word/document.xml><?xml version="1.0" encoding="utf-8"?>
-<w:document xmlns:wpc="http://schemas.microsoft.com/office/word/2010/wordprocessingCanvas" xmlns:cx="http://schemas.microsoft.com/office/drawing/2014/chartex" xmlns:cx1="http://schemas.microsoft.com/office/drawing/2015/9/8/chartex" xmlns:mc="http://schemas.openxmlformats.org/markup-compatibility/2006" xmlns:o="urn:schemas-microsoft-com:office:office" xmlns:r="http://schemas.openxmlformats.org/officeDocument/2006/relationships" xmlns:m="http://schemas.openxmlformats.org/officeDocument/2006/math" xmlns:v="urn:schemas-microsoft-com:vml" xmlns:wp14="http://schemas.microsoft.com/office/word/2010/wordprocessingDrawing" xmlns:wp="http://schemas.openxmlformats.org/drawingml/2006/wordprocessingDrawing" xmlns:w10="urn:schemas-microsoft-com:office:word" xmlns:w="http://schemas.openxmlformats.org/wordprocessingml/2006/main" xmlns:w14="http://schemas.microsoft.com/office/word/2010/wordml" xmlns:w15="http://schemas.microsoft.com/office/word/2012/wordml" xmlns:w16se="http://schemas.microsoft.com/office/word/2015/wordml/symex" xmlns:wpg="http://schemas.microsoft.com/office/word/2010/wordprocessingGroup" xmlns:wpi="http://schemas.microsoft.com/office/word/2010/wordprocessingInk" xmlns:wne="http://schemas.microsoft.com/office/word/2006/wordml" xmlns:wps="http://schemas.microsoft.com/office/word/2010/wordprocessingShape" mc:Ignorable="w14 w15 w16se wp14">
+<w:document xmlns:wpc="http://schemas.microsoft.com/office/word/2010/wordprocessingCanvas" xmlns:mc="http://schemas.openxmlformats.org/markup-compatibility/2006" xmlns:o="urn:schemas-microsoft-com:office:office" xmlns:r="http://schemas.openxmlformats.org/officeDocument/2006/relationships" xmlns:m="http://schemas.openxmlformats.org/officeDocument/2006/math" xmlns:v="urn:schemas-microsoft-com:vml" xmlns:wp14="http://schemas.microsoft.com/office/word/2010/wordprocessingDrawing" xmlns:wp="http://schemas.openxmlformats.org/drawingml/2006/wordprocessingDrawing" xmlns:w10="urn:schemas-microsoft-com:office:word" xmlns:w="http://schemas.openxmlformats.org/wordprocessingml/2006/main" xmlns:w14="http://schemas.microsoft.com/office/word/2010/wordml" xmlns:w15="http://schemas.microsoft.com/office/word/2012/wordml" xmlns:wpg="http://schemas.microsoft.com/office/word/2010/wordprocessingGroup" xmlns:wpi="http://schemas.microsoft.com/office/word/2010/wordprocessingInk" xmlns:wne="http://schemas.microsoft.com/office/word/2006/wordml" xmlns:wps="http://schemas.microsoft.com/office/word/2010/wordprocessingShape" mc:Ignorable="w14 w15 wp14">
   <w:body>
     <w:p>
       <w:pPr>
         <w:spacing w:before="100" w:beforeAutospacing="1" w:after="100" w:afterAutospacing="1" w:line="240" w:lineRule="auto"/>
+        <w:jc w:val="center"/>
         <w:outlineLvl w:val="2"/>
         <w:rPr>
           <w:rFonts w:ascii="Times New Roman" w:eastAsia="Times New Roman" w:hAnsi="Times New Roman" w:cs="Times New Roman"/>
@@ -78,6 +79,11 @@
     </w:p>
     <w:p>
       <w:pPr>
+        <w:pStyle w:val="PargrafodaLista"/>
+        <w:numPr>
+          <w:ilvl w:val="0"/>
+          <w:numId w:val="2"/>
+        </w:numPr>
         <w:spacing w:before="100" w:beforeAutospacing="1" w:after="100" w:afterAutospacing="1" w:line="240" w:lineRule="auto"/>
         <w:rPr>
           <w:rFonts w:ascii="Times New Roman" w:eastAsia="Times New Roman" w:hAnsi="Times New Roman" w:cs="Times New Roman"/>
@@ -91,15 +97,7 @@
           <w:rFonts w:ascii="Times New Roman" w:eastAsia="Times New Roman" w:hAnsi="Times New Roman" w:cs="Times New Roman"/>
           <w:sz w:val="24"/>
           <w:szCs w:val="24"/>
-          <w:lang w:val="en-US" w:eastAsia="pt-PT"/>
-        </w:rPr>
-        <w:t xml:space="preserve">• </w:t>
-      </w:r>
-      <w:r>
-        <w:rPr>
-          <w:rFonts w:ascii="Times New Roman" w:eastAsia="Times New Roman" w:hAnsi="Times New Roman" w:cs="Times New Roman"/>
-          <w:sz w:val="24"/>
-          <w:szCs w:val="24"/>
+          <w:u w:val="single"/>
           <w:lang w:val="en-US" w:eastAsia="pt-PT"/>
         </w:rPr>
         <w:t>Factory Methods</w:t>
@@ -111,16 +109,7 @@
           <w:szCs w:val="24"/>
           <w:lang w:val="en-US" w:eastAsia="pt-PT"/>
         </w:rPr>
-        <w:t xml:space="preserve"> – Enemies,</w:t>
-      </w:r>
-      <w:r>
-        <w:rPr>
-          <w:rFonts w:ascii="Times New Roman" w:eastAsia="Times New Roman" w:hAnsi="Times New Roman" w:cs="Times New Roman"/>
-          <w:sz w:val="24"/>
-          <w:szCs w:val="24"/>
-          <w:lang w:val="en-US" w:eastAsia="pt-PT"/>
-        </w:rPr>
-        <w:t xml:space="preserve"> </w:t>
+        <w:t xml:space="preserve"> – Enemies, </w:t>
       </w:r>
       <w:r>
         <w:rPr>
@@ -138,52 +127,16 @@
           <w:szCs w:val="24"/>
           <w:lang w:val="en-US" w:eastAsia="pt-PT"/>
         </w:rPr>
-        <w:t xml:space="preserve">bombs, </w:t>
-      </w:r>
-      <w:r>
-        <w:rPr>
-          <w:rFonts w:ascii="Times New Roman" w:eastAsia="Times New Roman" w:hAnsi="Times New Roman" w:cs="Times New Roman"/>
-          <w:sz w:val="24"/>
-          <w:szCs w:val="24"/>
-          <w:lang w:val="en-US" w:eastAsia="pt-PT"/>
-        </w:rPr>
-        <w:t>bo</w:t>
-      </w:r>
-      <w:r>
-        <w:rPr>
-          <w:rFonts w:ascii="Times New Roman" w:eastAsia="Times New Roman" w:hAnsi="Times New Roman" w:cs="Times New Roman"/>
-          <w:sz w:val="24"/>
-          <w:szCs w:val="24"/>
-          <w:lang w:val="en-US" w:eastAsia="pt-PT"/>
-        </w:rPr>
-        <w:t>nus</w:t>
-      </w:r>
-      <w:r>
-        <w:rPr>
-          <w:rFonts w:ascii="Times New Roman" w:eastAsia="Times New Roman" w:hAnsi="Times New Roman" w:cs="Times New Roman"/>
-          <w:sz w:val="24"/>
-          <w:szCs w:val="24"/>
-          <w:lang w:val="en-US" w:eastAsia="pt-PT"/>
-        </w:rPr>
-        <w:t>…</w:t>
-      </w:r>
-      <w:r>
-        <w:rPr>
-          <w:rFonts w:ascii="Times New Roman" w:eastAsia="Times New Roman" w:hAnsi="Times New Roman" w:cs="Times New Roman"/>
-          <w:sz w:val="24"/>
-          <w:szCs w:val="24"/>
-          <w:lang w:val="en-US" w:eastAsia="pt-PT"/>
-        </w:rPr>
-        <w:t>)</w:t>
-      </w:r>
-      <w:r>
-        <w:rPr>
-          <w:rFonts w:ascii="Times New Roman" w:eastAsia="Times New Roman" w:hAnsi="Times New Roman" w:cs="Times New Roman"/>
-          <w:sz w:val="24"/>
-          <w:szCs w:val="24"/>
-          <w:lang w:val="en-US" w:eastAsia="pt-PT"/>
-        </w:rPr>
-        <w:t xml:space="preserve"> are</w:t>
+        <w:t>bombs, bonus…</w:t>
+      </w:r>
+      <w:r>
+        <w:rPr>
+          <w:rFonts w:ascii="Times New Roman" w:eastAsia="Times New Roman" w:hAnsi="Times New Roman" w:cs="Times New Roman"/>
+          <w:sz w:val="24"/>
+          <w:szCs w:val="24"/>
+          <w:lang w:val="en-US" w:eastAsia="pt-PT"/>
+        </w:rPr>
+        <w:t>) are</w:t>
       </w:r>
       <w:r>
         <w:rPr>
@@ -222,6 +175,11 @@
     </w:p>
     <w:p>
       <w:pPr>
+        <w:pStyle w:val="PargrafodaLista"/>
+        <w:numPr>
+          <w:ilvl w:val="0"/>
+          <w:numId w:val="2"/>
+        </w:numPr>
         <w:spacing w:before="100" w:beforeAutospacing="1" w:after="100" w:afterAutospacing="1" w:line="240" w:lineRule="auto"/>
         <w:rPr>
           <w:rFonts w:ascii="Times New Roman" w:eastAsia="Times New Roman" w:hAnsi="Times New Roman" w:cs="Times New Roman"/>
@@ -235,9 +193,10 @@
           <w:rFonts w:ascii="Times New Roman" w:eastAsia="Times New Roman" w:hAnsi="Times New Roman" w:cs="Times New Roman"/>
           <w:sz w:val="24"/>
           <w:szCs w:val="24"/>
-          <w:lang w:val="en-US" w:eastAsia="pt-PT"/>
-        </w:rPr>
-        <w:t>•Composite</w:t>
+          <w:u w:val="single"/>
+          <w:lang w:val="en-US" w:eastAsia="pt-PT"/>
+        </w:rPr>
+        <w:t>Composite</w:t>
       </w:r>
       <w:r>
         <w:rPr>
@@ -273,7 +232,25 @@
           <w:szCs w:val="24"/>
           <w:lang w:val="en-US" w:eastAsia="pt-PT"/>
         </w:rPr>
-        <w:t>Screens are using this pattern by constructing elements and concaten</w:t>
+        <w:t>Screens are using this patte</w:t>
+      </w:r>
+      <w:r>
+        <w:rPr>
+          <w:rFonts w:ascii="Times New Roman" w:eastAsia="Times New Roman" w:hAnsi="Times New Roman" w:cs="Times New Roman"/>
+          <w:sz w:val="24"/>
+          <w:szCs w:val="24"/>
+          <w:lang w:val="en-US" w:eastAsia="pt-PT"/>
+        </w:rPr>
+        <w:t xml:space="preserve">rn by constructing elements and </w:t>
+      </w:r>
+      <w:r>
+        <w:rPr>
+          <w:rFonts w:ascii="Times New Roman" w:eastAsia="Times New Roman" w:hAnsi="Times New Roman" w:cs="Times New Roman"/>
+          <w:sz w:val="24"/>
+          <w:szCs w:val="24"/>
+          <w:lang w:val="en-US" w:eastAsia="pt-PT"/>
+        </w:rPr>
+        <w:t>concaten</w:t>
       </w:r>
       <w:r>
         <w:rPr>
@@ -312,6 +289,11 @@
     </w:p>
     <w:p>
       <w:pPr>
+        <w:pStyle w:val="PargrafodaLista"/>
+        <w:numPr>
+          <w:ilvl w:val="0"/>
+          <w:numId w:val="2"/>
+        </w:numPr>
         <w:spacing w:before="100" w:beforeAutospacing="1" w:after="100" w:afterAutospacing="1" w:line="240" w:lineRule="auto"/>
         <w:rPr>
           <w:rFonts w:ascii="Times New Roman" w:eastAsia="Times New Roman" w:hAnsi="Times New Roman" w:cs="Times New Roman"/>
@@ -325,13 +307,28 @@
           <w:rFonts w:ascii="Times New Roman" w:eastAsia="Times New Roman" w:hAnsi="Times New Roman" w:cs="Times New Roman"/>
           <w:sz w:val="24"/>
           <w:szCs w:val="24"/>
-          <w:lang w:val="en-US" w:eastAsia="pt-PT"/>
-        </w:rPr>
-        <w:t>• Iterator – Use to iterate objects along the entire project</w:t>
+          <w:u w:val="single"/>
+          <w:lang w:val="en-US" w:eastAsia="pt-PT"/>
+        </w:rPr>
+        <w:t>Iterator</w:t>
+      </w:r>
+      <w:r>
+        <w:rPr>
+          <w:rFonts w:ascii="Times New Roman" w:eastAsia="Times New Roman" w:hAnsi="Times New Roman" w:cs="Times New Roman"/>
+          <w:sz w:val="24"/>
+          <w:szCs w:val="24"/>
+          <w:lang w:val="en-US" w:eastAsia="pt-PT"/>
+        </w:rPr>
+        <w:t xml:space="preserve"> – Use to iterate objects along the entire project</w:t>
       </w:r>
     </w:p>
     <w:p>
       <w:pPr>
+        <w:pStyle w:val="PargrafodaLista"/>
+        <w:numPr>
+          <w:ilvl w:val="0"/>
+          <w:numId w:val="2"/>
+        </w:numPr>
         <w:spacing w:before="100" w:beforeAutospacing="1" w:after="100" w:afterAutospacing="1" w:line="240" w:lineRule="auto"/>
         <w:rPr>
           <w:rFonts w:ascii="Times New Roman" w:eastAsia="Times New Roman" w:hAnsi="Times New Roman" w:cs="Times New Roman"/>
@@ -345,9 +342,10 @@
           <w:rFonts w:ascii="Times New Roman" w:eastAsia="Times New Roman" w:hAnsi="Times New Roman" w:cs="Times New Roman"/>
           <w:sz w:val="24"/>
           <w:szCs w:val="24"/>
-          <w:lang w:val="en-US" w:eastAsia="pt-PT"/>
-        </w:rPr>
-        <w:t>• Strategy</w:t>
+          <w:u w:val="single"/>
+          <w:lang w:val="en-US" w:eastAsia="pt-PT"/>
+        </w:rPr>
+        <w:t>Strategy</w:t>
       </w:r>
       <w:r>
         <w:rPr>
@@ -397,6 +395,11 @@
     </w:p>
     <w:p>
       <w:pPr>
+        <w:pStyle w:val="PargrafodaLista"/>
+        <w:numPr>
+          <w:ilvl w:val="0"/>
+          <w:numId w:val="2"/>
+        </w:numPr>
         <w:spacing w:before="100" w:beforeAutospacing="1" w:after="100" w:afterAutospacing="1" w:line="240" w:lineRule="auto"/>
         <w:rPr>
           <w:rFonts w:ascii="Times New Roman" w:eastAsia="Times New Roman" w:hAnsi="Times New Roman" w:cs="Times New Roman"/>
@@ -405,20 +408,23 @@
           <w:lang w:val="en-US" w:eastAsia="pt-PT"/>
         </w:rPr>
       </w:pPr>
-      <w:r>
-        <w:rPr>
-          <w:rFonts w:ascii="Times New Roman" w:eastAsia="Times New Roman" w:hAnsi="Times New Roman" w:cs="Times New Roman"/>
-          <w:sz w:val="24"/>
-          <w:szCs w:val="24"/>
-          <w:lang w:val="en-US" w:eastAsia="pt-PT"/>
-        </w:rPr>
-        <w:t>•Template</w:t>
-      </w:r>
-      <w:r>
-        <w:rPr>
-          <w:rFonts w:ascii="Times New Roman" w:eastAsia="Times New Roman" w:hAnsi="Times New Roman" w:cs="Times New Roman"/>
-          <w:sz w:val="24"/>
-          <w:szCs w:val="24"/>
+      <w:bookmarkStart w:id="0" w:name="_GoBack"/>
+      <w:r>
+        <w:rPr>
+          <w:rFonts w:ascii="Times New Roman" w:eastAsia="Times New Roman" w:hAnsi="Times New Roman" w:cs="Times New Roman"/>
+          <w:sz w:val="24"/>
+          <w:szCs w:val="24"/>
+          <w:u w:val="single"/>
+          <w:lang w:val="en-US" w:eastAsia="pt-PT"/>
+        </w:rPr>
+        <w:t>Template</w:t>
+      </w:r>
+      <w:r>
+        <w:rPr>
+          <w:rFonts w:ascii="Times New Roman" w:eastAsia="Times New Roman" w:hAnsi="Times New Roman" w:cs="Times New Roman"/>
+          <w:sz w:val="24"/>
+          <w:szCs w:val="24"/>
+          <w:u w:val="single"/>
           <w:lang w:val="en-US" w:eastAsia="pt-PT"/>
         </w:rPr>
         <w:t xml:space="preserve"> </w:t>
@@ -428,9 +434,20 @@
           <w:rFonts w:ascii="Times New Roman" w:eastAsia="Times New Roman" w:hAnsi="Times New Roman" w:cs="Times New Roman"/>
           <w:sz w:val="24"/>
           <w:szCs w:val="24"/>
-          <w:lang w:val="en-US" w:eastAsia="pt-PT"/>
-        </w:rPr>
-        <w:t xml:space="preserve">Method - </w:t>
+          <w:u w:val="single"/>
+          <w:lang w:val="en-US" w:eastAsia="pt-PT"/>
+        </w:rPr>
+        <w:t>Method</w:t>
+      </w:r>
+      <w:bookmarkEnd w:id="0"/>
+      <w:r>
+        <w:rPr>
+          <w:rFonts w:ascii="Times New Roman" w:eastAsia="Times New Roman" w:hAnsi="Times New Roman" w:cs="Times New Roman"/>
+          <w:sz w:val="24"/>
+          <w:szCs w:val="24"/>
+          <w:lang w:val="en-US" w:eastAsia="pt-PT"/>
+        </w:rPr>
+        <w:t xml:space="preserve"> - </w:t>
       </w:r>
       <w:r>
         <w:rPr>
@@ -474,6 +491,7 @@
     <w:p>
       <w:pPr>
         <w:spacing w:before="100" w:beforeAutospacing="1" w:after="100" w:afterAutospacing="1" w:line="240" w:lineRule="auto"/>
+        <w:jc w:val="center"/>
         <w:rPr>
           <w:rFonts w:ascii="Times New Roman" w:eastAsia="Times New Roman" w:hAnsi="Times New Roman" w:cs="Times New Roman"/>
           <w:b/>
@@ -482,7 +500,6 @@
           <w:lang w:val="en-US" w:eastAsia="pt-PT"/>
         </w:rPr>
       </w:pPr>
-      <w:bookmarkStart w:id="0" w:name="_GoBack"/>
       <w:r>
         <w:rPr>
           <w:rFonts w:ascii="Times New Roman" w:eastAsia="Times New Roman" w:hAnsi="Times New Roman" w:cs="Times New Roman"/>
@@ -491,10 +508,9 @@
           <w:szCs w:val="24"/>
           <w:lang w:val="en-US" w:eastAsia="pt-PT"/>
         </w:rPr>
-        <w:t xml:space="preserve">Design Patterns - LIBGDX </w:t>
+        <w:t>Design Patterns - LIBGDX</w:t>
       </w:r>
     </w:p>
-    <w:bookmarkEnd w:id="0"/>
     <w:p>
       <w:pPr>
         <w:rPr>
@@ -512,8 +528,244 @@
 </w:document>
 </file>
 
+<file path=word/numbering.xml><?xml version="1.0" encoding="utf-8"?>
+<w:numbering xmlns:wpc="http://schemas.microsoft.com/office/word/2010/wordprocessingCanvas" xmlns:mc="http://schemas.openxmlformats.org/markup-compatibility/2006" xmlns:o="urn:schemas-microsoft-com:office:office" xmlns:r="http://schemas.openxmlformats.org/officeDocument/2006/relationships" xmlns:m="http://schemas.openxmlformats.org/officeDocument/2006/math" xmlns:v="urn:schemas-microsoft-com:vml" xmlns:wp14="http://schemas.microsoft.com/office/word/2010/wordprocessingDrawing" xmlns:wp="http://schemas.openxmlformats.org/drawingml/2006/wordprocessingDrawing" xmlns:w10="urn:schemas-microsoft-com:office:word" xmlns:w="http://schemas.openxmlformats.org/wordprocessingml/2006/main" xmlns:w14="http://schemas.microsoft.com/office/word/2010/wordml" xmlns:w15="http://schemas.microsoft.com/office/word/2012/wordml" xmlns:wpg="http://schemas.microsoft.com/office/word/2010/wordprocessingGroup" xmlns:wpi="http://schemas.microsoft.com/office/word/2010/wordprocessingInk" xmlns:wne="http://schemas.microsoft.com/office/word/2006/wordml" xmlns:wps="http://schemas.microsoft.com/office/word/2010/wordprocessingShape" mc:Ignorable="w14 w15 wp14">
+  <w:abstractNum w:abstractNumId="0" w15:restartNumberingAfterBreak="0">
+    <w:nsid w:val="1EF83F7A"/>
+    <w:multiLevelType w:val="hybridMultilevel"/>
+    <w:tmpl w:val="060E7F1E"/>
+    <w:lvl w:ilvl="0" w:tplc="0038BC66">
+      <w:numFmt w:val="bullet"/>
+      <w:lvlText w:val="•"/>
+      <w:lvlJc w:val="left"/>
+      <w:pPr>
+        <w:ind w:left="720" w:hanging="360"/>
+      </w:pPr>
+      <w:rPr>
+        <w:rFonts w:ascii="Times New Roman" w:eastAsia="Times New Roman" w:hAnsi="Times New Roman" w:cs="Times New Roman" w:hint="default"/>
+      </w:rPr>
+    </w:lvl>
+    <w:lvl w:ilvl="1" w:tplc="08160003" w:tentative="1">
+      <w:start w:val="1"/>
+      <w:numFmt w:val="bullet"/>
+      <w:lvlText w:val="o"/>
+      <w:lvlJc w:val="left"/>
+      <w:pPr>
+        <w:ind w:left="1440" w:hanging="360"/>
+      </w:pPr>
+      <w:rPr>
+        <w:rFonts w:ascii="Courier New" w:hAnsi="Courier New" w:cs="Courier New" w:hint="default"/>
+      </w:rPr>
+    </w:lvl>
+    <w:lvl w:ilvl="2" w:tplc="08160005" w:tentative="1">
+      <w:start w:val="1"/>
+      <w:numFmt w:val="bullet"/>
+      <w:lvlText w:val=""/>
+      <w:lvlJc w:val="left"/>
+      <w:pPr>
+        <w:ind w:left="2160" w:hanging="360"/>
+      </w:pPr>
+      <w:rPr>
+        <w:rFonts w:ascii="Wingdings" w:hAnsi="Wingdings" w:hint="default"/>
+      </w:rPr>
+    </w:lvl>
+    <w:lvl w:ilvl="3" w:tplc="08160001" w:tentative="1">
+      <w:start w:val="1"/>
+      <w:numFmt w:val="bullet"/>
+      <w:lvlText w:val=""/>
+      <w:lvlJc w:val="left"/>
+      <w:pPr>
+        <w:ind w:left="2880" w:hanging="360"/>
+      </w:pPr>
+      <w:rPr>
+        <w:rFonts w:ascii="Symbol" w:hAnsi="Symbol" w:hint="default"/>
+      </w:rPr>
+    </w:lvl>
+    <w:lvl w:ilvl="4" w:tplc="08160003" w:tentative="1">
+      <w:start w:val="1"/>
+      <w:numFmt w:val="bullet"/>
+      <w:lvlText w:val="o"/>
+      <w:lvlJc w:val="left"/>
+      <w:pPr>
+        <w:ind w:left="3600" w:hanging="360"/>
+      </w:pPr>
+      <w:rPr>
+        <w:rFonts w:ascii="Courier New" w:hAnsi="Courier New" w:cs="Courier New" w:hint="default"/>
+      </w:rPr>
+    </w:lvl>
+    <w:lvl w:ilvl="5" w:tplc="08160005" w:tentative="1">
+      <w:start w:val="1"/>
+      <w:numFmt w:val="bullet"/>
+      <w:lvlText w:val=""/>
+      <w:lvlJc w:val="left"/>
+      <w:pPr>
+        <w:ind w:left="4320" w:hanging="360"/>
+      </w:pPr>
+      <w:rPr>
+        <w:rFonts w:ascii="Wingdings" w:hAnsi="Wingdings" w:hint="default"/>
+      </w:rPr>
+    </w:lvl>
+    <w:lvl w:ilvl="6" w:tplc="08160001" w:tentative="1">
+      <w:start w:val="1"/>
+      <w:numFmt w:val="bullet"/>
+      <w:lvlText w:val=""/>
+      <w:lvlJc w:val="left"/>
+      <w:pPr>
+        <w:ind w:left="5040" w:hanging="360"/>
+      </w:pPr>
+      <w:rPr>
+        <w:rFonts w:ascii="Symbol" w:hAnsi="Symbol" w:hint="default"/>
+      </w:rPr>
+    </w:lvl>
+    <w:lvl w:ilvl="7" w:tplc="08160003" w:tentative="1">
+      <w:start w:val="1"/>
+      <w:numFmt w:val="bullet"/>
+      <w:lvlText w:val="o"/>
+      <w:lvlJc w:val="left"/>
+      <w:pPr>
+        <w:ind w:left="5760" w:hanging="360"/>
+      </w:pPr>
+      <w:rPr>
+        <w:rFonts w:ascii="Courier New" w:hAnsi="Courier New" w:cs="Courier New" w:hint="default"/>
+      </w:rPr>
+    </w:lvl>
+    <w:lvl w:ilvl="8" w:tplc="08160005" w:tentative="1">
+      <w:start w:val="1"/>
+      <w:numFmt w:val="bullet"/>
+      <w:lvlText w:val=""/>
+      <w:lvlJc w:val="left"/>
+      <w:pPr>
+        <w:ind w:left="6480" w:hanging="360"/>
+      </w:pPr>
+      <w:rPr>
+        <w:rFonts w:ascii="Wingdings" w:hAnsi="Wingdings" w:hint="default"/>
+      </w:rPr>
+    </w:lvl>
+  </w:abstractNum>
+  <w:abstractNum w:abstractNumId="1" w15:restartNumberingAfterBreak="0">
+    <w:nsid w:val="42B022BA"/>
+    <w:multiLevelType w:val="hybridMultilevel"/>
+    <w:tmpl w:val="EA2E9764"/>
+    <w:lvl w:ilvl="0" w:tplc="08160001">
+      <w:start w:val="1"/>
+      <w:numFmt w:val="bullet"/>
+      <w:lvlText w:val=""/>
+      <w:lvlJc w:val="left"/>
+      <w:pPr>
+        <w:ind w:left="720" w:hanging="360"/>
+      </w:pPr>
+      <w:rPr>
+        <w:rFonts w:ascii="Symbol" w:hAnsi="Symbol" w:hint="default"/>
+      </w:rPr>
+    </w:lvl>
+    <w:lvl w:ilvl="1" w:tplc="08160003" w:tentative="1">
+      <w:start w:val="1"/>
+      <w:numFmt w:val="bullet"/>
+      <w:lvlText w:val="o"/>
+      <w:lvlJc w:val="left"/>
+      <w:pPr>
+        <w:ind w:left="1440" w:hanging="360"/>
+      </w:pPr>
+      <w:rPr>
+        <w:rFonts w:ascii="Courier New" w:hAnsi="Courier New" w:cs="Courier New" w:hint="default"/>
+      </w:rPr>
+    </w:lvl>
+    <w:lvl w:ilvl="2" w:tplc="08160005" w:tentative="1">
+      <w:start w:val="1"/>
+      <w:numFmt w:val="bullet"/>
+      <w:lvlText w:val=""/>
+      <w:lvlJc w:val="left"/>
+      <w:pPr>
+        <w:ind w:left="2160" w:hanging="360"/>
+      </w:pPr>
+      <w:rPr>
+        <w:rFonts w:ascii="Wingdings" w:hAnsi="Wingdings" w:hint="default"/>
+      </w:rPr>
+    </w:lvl>
+    <w:lvl w:ilvl="3" w:tplc="08160001" w:tentative="1">
+      <w:start w:val="1"/>
+      <w:numFmt w:val="bullet"/>
+      <w:lvlText w:val=""/>
+      <w:lvlJc w:val="left"/>
+      <w:pPr>
+        <w:ind w:left="2880" w:hanging="360"/>
+      </w:pPr>
+      <w:rPr>
+        <w:rFonts w:ascii="Symbol" w:hAnsi="Symbol" w:hint="default"/>
+      </w:rPr>
+    </w:lvl>
+    <w:lvl w:ilvl="4" w:tplc="08160003" w:tentative="1">
+      <w:start w:val="1"/>
+      <w:numFmt w:val="bullet"/>
+      <w:lvlText w:val="o"/>
+      <w:lvlJc w:val="left"/>
+      <w:pPr>
+        <w:ind w:left="3600" w:hanging="360"/>
+      </w:pPr>
+      <w:rPr>
+        <w:rFonts w:ascii="Courier New" w:hAnsi="Courier New" w:cs="Courier New" w:hint="default"/>
+      </w:rPr>
+    </w:lvl>
+    <w:lvl w:ilvl="5" w:tplc="08160005" w:tentative="1">
+      <w:start w:val="1"/>
+      <w:numFmt w:val="bullet"/>
+      <w:lvlText w:val=""/>
+      <w:lvlJc w:val="left"/>
+      <w:pPr>
+        <w:ind w:left="4320" w:hanging="360"/>
+      </w:pPr>
+      <w:rPr>
+        <w:rFonts w:ascii="Wingdings" w:hAnsi="Wingdings" w:hint="default"/>
+      </w:rPr>
+    </w:lvl>
+    <w:lvl w:ilvl="6" w:tplc="08160001" w:tentative="1">
+      <w:start w:val="1"/>
+      <w:numFmt w:val="bullet"/>
+      <w:lvlText w:val=""/>
+      <w:lvlJc w:val="left"/>
+      <w:pPr>
+        <w:ind w:left="5040" w:hanging="360"/>
+      </w:pPr>
+      <w:rPr>
+        <w:rFonts w:ascii="Symbol" w:hAnsi="Symbol" w:hint="default"/>
+      </w:rPr>
+    </w:lvl>
+    <w:lvl w:ilvl="7" w:tplc="08160003" w:tentative="1">
+      <w:start w:val="1"/>
+      <w:numFmt w:val="bullet"/>
+      <w:lvlText w:val="o"/>
+      <w:lvlJc w:val="left"/>
+      <w:pPr>
+        <w:ind w:left="5760" w:hanging="360"/>
+      </w:pPr>
+      <w:rPr>
+        <w:rFonts w:ascii="Courier New" w:hAnsi="Courier New" w:cs="Courier New" w:hint="default"/>
+      </w:rPr>
+    </w:lvl>
+    <w:lvl w:ilvl="8" w:tplc="08160005" w:tentative="1">
+      <w:start w:val="1"/>
+      <w:numFmt w:val="bullet"/>
+      <w:lvlText w:val=""/>
+      <w:lvlJc w:val="left"/>
+      <w:pPr>
+        <w:ind w:left="6480" w:hanging="360"/>
+      </w:pPr>
+      <w:rPr>
+        <w:rFonts w:ascii="Wingdings" w:hAnsi="Wingdings" w:hint="default"/>
+      </w:rPr>
+    </w:lvl>
+  </w:abstractNum>
+  <w:num w:numId="1">
+    <w:abstractNumId w:val="1"/>
+  </w:num>
+  <w:num w:numId="2">
+    <w:abstractNumId w:val="0"/>
+  </w:num>
+</w:numbering>
+</file>
+
 <file path=word/styles.xml><?xml version="1.0" encoding="utf-8"?>
-<w:styles xmlns:mc="http://schemas.openxmlformats.org/markup-compatibility/2006" xmlns:r="http://schemas.openxmlformats.org/officeDocument/2006/relationships" xmlns:w="http://schemas.openxmlformats.org/wordprocessingml/2006/main" xmlns:w14="http://schemas.microsoft.com/office/word/2010/wordml" xmlns:w15="http://schemas.microsoft.com/office/word/2012/wordml" xmlns:w16se="http://schemas.microsoft.com/office/word/2015/wordml/symex" mc:Ignorable="w14 w15 w16se">
+<w:styles xmlns:mc="http://schemas.openxmlformats.org/markup-compatibility/2006" xmlns:r="http://schemas.openxmlformats.org/officeDocument/2006/relationships" xmlns:w="http://schemas.openxmlformats.org/wordprocessingml/2006/main" xmlns:w14="http://schemas.microsoft.com/office/word/2010/wordml" xmlns:w15="http://schemas.microsoft.com/office/word/2012/wordml" mc:Ignorable="w14 w15">
   <w:docDefaults>
     <w:rPrDefault>
       <w:rPr>
@@ -906,10 +1158,10 @@
     <w:name w:val="Normal"/>
     <w:qFormat/>
   </w:style>
-  <w:style w:type="paragraph" w:styleId="Heading3">
+  <w:style w:type="paragraph" w:styleId="Cabealho3">
     <w:name w:val="heading 3"/>
     <w:basedOn w:val="Normal"/>
-    <w:link w:val="Heading3Char"/>
+    <w:link w:val="Cabealho3Carter"/>
     <w:uiPriority w:val="9"/>
     <w:qFormat/>
     <w:rsid w:val="001F2476"/>
@@ -926,10 +1178,10 @@
       <w:lang w:eastAsia="pt-PT"/>
     </w:rPr>
   </w:style>
-  <w:style w:type="paragraph" w:styleId="Heading4">
+  <w:style w:type="paragraph" w:styleId="Cabealho4">
     <w:name w:val="heading 4"/>
     <w:basedOn w:val="Normal"/>
-    <w:link w:val="Heading4Char"/>
+    <w:link w:val="Cabealho4Carter"/>
     <w:uiPriority w:val="9"/>
     <w:qFormat/>
     <w:rsid w:val="001F2476"/>
@@ -946,13 +1198,13 @@
       <w:lang w:eastAsia="pt-PT"/>
     </w:rPr>
   </w:style>
-  <w:style w:type="character" w:default="1" w:styleId="DefaultParagraphFont">
+  <w:style w:type="character" w:default="1" w:styleId="Tipodeletrapredefinidodopargrafo">
     <w:name w:val="Default Paragraph Font"/>
     <w:uiPriority w:val="1"/>
     <w:semiHidden/>
     <w:unhideWhenUsed/>
   </w:style>
-  <w:style w:type="table" w:default="1" w:styleId="TableNormal">
+  <w:style w:type="table" w:default="1" w:styleId="Tabelanormal">
     <w:name w:val="Normal Table"/>
     <w:uiPriority w:val="99"/>
     <w:semiHidden/>
@@ -967,16 +1219,16 @@
       </w:tblCellMar>
     </w:tblPr>
   </w:style>
-  <w:style w:type="numbering" w:default="1" w:styleId="NoList">
+  <w:style w:type="numbering" w:default="1" w:styleId="Semlista">
     <w:name w:val="No List"/>
     <w:uiPriority w:val="99"/>
     <w:semiHidden/>
     <w:unhideWhenUsed/>
   </w:style>
-  <w:style w:type="character" w:customStyle="1" w:styleId="Heading3Char">
-    <w:name w:val="Heading 3 Char"/>
-    <w:basedOn w:val="DefaultParagraphFont"/>
-    <w:link w:val="Heading3"/>
+  <w:style w:type="character" w:customStyle="1" w:styleId="Cabealho3Carter">
+    <w:name w:val="Cabeçalho 3 Caráter"/>
+    <w:basedOn w:val="Tipodeletrapredefinidodopargrafo"/>
+    <w:link w:val="Cabealho3"/>
     <w:uiPriority w:val="9"/>
     <w:rsid w:val="001F2476"/>
     <w:rPr>
@@ -988,10 +1240,10 @@
       <w:lang w:eastAsia="pt-PT"/>
     </w:rPr>
   </w:style>
-  <w:style w:type="character" w:customStyle="1" w:styleId="Heading4Char">
-    <w:name w:val="Heading 4 Char"/>
-    <w:basedOn w:val="DefaultParagraphFont"/>
-    <w:link w:val="Heading4"/>
+  <w:style w:type="character" w:customStyle="1" w:styleId="Cabealho4Carter">
+    <w:name w:val="Cabeçalho 4 Caráter"/>
+    <w:basedOn w:val="Tipodeletrapredefinidodopargrafo"/>
+    <w:link w:val="Cabealho4"/>
     <w:uiPriority w:val="9"/>
     <w:rsid w:val="001F2476"/>
     <w:rPr>
@@ -1019,6 +1271,17 @@
       <w:szCs w:val="24"/>
       <w:lang w:eastAsia="pt-PT"/>
     </w:rPr>
+  </w:style>
+  <w:style w:type="paragraph" w:styleId="PargrafodaLista">
+    <w:name w:val="List Paragraph"/>
+    <w:basedOn w:val="Normal"/>
+    <w:uiPriority w:val="34"/>
+    <w:qFormat/>
+    <w:rsid w:val="00CD6038"/>
+    <w:pPr>
+      <w:ind w:left="720"/>
+      <w:contextualSpacing/>
+    </w:pPr>
   </w:style>
 </w:styles>
 </file>

</xml_diff>

<commit_message>
Corrected center bombs, added design patterns
</commit_message>
<xml_diff>
--- a/Intermediate Delivery/Design Patterns.docx
+++ b/Intermediate Delivery/Design Patterns.docx
@@ -1,6 +1,6 @@
 
 <file path=word/document.xml><?xml version="1.0" encoding="utf-8"?>
-<w:document xmlns:wpc="http://schemas.microsoft.com/office/word/2010/wordprocessingCanvas" xmlns:mc="http://schemas.openxmlformats.org/markup-compatibility/2006" xmlns:o="urn:schemas-microsoft-com:office:office" xmlns:r="http://schemas.openxmlformats.org/officeDocument/2006/relationships" xmlns:m="http://schemas.openxmlformats.org/officeDocument/2006/math" xmlns:v="urn:schemas-microsoft-com:vml" xmlns:wp14="http://schemas.microsoft.com/office/word/2010/wordprocessingDrawing" xmlns:wp="http://schemas.openxmlformats.org/drawingml/2006/wordprocessingDrawing" xmlns:w10="urn:schemas-microsoft-com:office:word" xmlns:w="http://schemas.openxmlformats.org/wordprocessingml/2006/main" xmlns:w14="http://schemas.microsoft.com/office/word/2010/wordml" xmlns:w15="http://schemas.microsoft.com/office/word/2012/wordml" xmlns:wpg="http://schemas.microsoft.com/office/word/2010/wordprocessingGroup" xmlns:wpi="http://schemas.microsoft.com/office/word/2010/wordprocessingInk" xmlns:wne="http://schemas.microsoft.com/office/word/2006/wordml" xmlns:wps="http://schemas.microsoft.com/office/word/2010/wordprocessingShape" mc:Ignorable="w14 w15 wp14">
+<w:document xmlns:wpc="http://schemas.microsoft.com/office/word/2010/wordprocessingCanvas" xmlns:cx="http://schemas.microsoft.com/office/drawing/2014/chartex" xmlns:cx1="http://schemas.microsoft.com/office/drawing/2015/9/8/chartex" xmlns:cx2="http://schemas.microsoft.com/office/drawing/2015/10/21/chartex" xmlns:cx3="http://schemas.microsoft.com/office/drawing/2016/5/9/chartex" xmlns:cx4="http://schemas.microsoft.com/office/drawing/2016/5/10/chartex" xmlns:cx5="http://schemas.microsoft.com/office/drawing/2016/5/11/chartex" xmlns:cx6="http://schemas.microsoft.com/office/drawing/2016/5/12/chartex" xmlns:cx7="http://schemas.microsoft.com/office/drawing/2016/5/13/chartex" xmlns:cx8="http://schemas.microsoft.com/office/drawing/2016/5/14/chartex" xmlns:mc="http://schemas.openxmlformats.org/markup-compatibility/2006" xmlns:o="urn:schemas-microsoft-com:office:office" xmlns:r="http://schemas.openxmlformats.org/officeDocument/2006/relationships" xmlns:m="http://schemas.openxmlformats.org/officeDocument/2006/math" xmlns:v="urn:schemas-microsoft-com:vml" xmlns:wp14="http://schemas.microsoft.com/office/word/2010/wordprocessingDrawing" xmlns:wp="http://schemas.openxmlformats.org/drawingml/2006/wordprocessingDrawing" xmlns:w10="urn:schemas-microsoft-com:office:word" xmlns:w="http://schemas.openxmlformats.org/wordprocessingml/2006/main" xmlns:w14="http://schemas.microsoft.com/office/word/2010/wordml" xmlns:w15="http://schemas.microsoft.com/office/word/2012/wordml" xmlns:w16se="http://schemas.microsoft.com/office/word/2015/wordml/symex" xmlns:wpg="http://schemas.microsoft.com/office/word/2010/wordprocessingGroup" xmlns:wpi="http://schemas.microsoft.com/office/word/2010/wordprocessingInk" xmlns:wne="http://schemas.microsoft.com/office/word/2006/wordml" xmlns:wps="http://schemas.microsoft.com/office/word/2010/wordprocessingShape" mc:Ignorable="w14 w15 w16se wp14">
   <w:body>
     <w:p>
       <w:pPr>
@@ -150,31 +150,6 @@
     </w:p>
     <w:p>
       <w:pPr>
-        <w:spacing w:before="100" w:beforeAutospacing="1" w:after="100" w:afterAutospacing="1" w:line="240" w:lineRule="auto"/>
-        <w:outlineLvl w:val="3"/>
-        <w:rPr>
-          <w:rFonts w:ascii="Times New Roman" w:eastAsia="Times New Roman" w:hAnsi="Times New Roman" w:cs="Times New Roman"/>
-          <w:b/>
-          <w:bCs/>
-          <w:sz w:val="24"/>
-          <w:szCs w:val="24"/>
-          <w:lang w:val="en-US" w:eastAsia="pt-PT"/>
-        </w:rPr>
-      </w:pPr>
-      <w:r>
-        <w:rPr>
-          <w:rFonts w:ascii="Times New Roman" w:eastAsia="Times New Roman" w:hAnsi="Times New Roman" w:cs="Times New Roman"/>
-          <w:b/>
-          <w:bCs/>
-          <w:sz w:val="24"/>
-          <w:szCs w:val="24"/>
-          <w:lang w:val="en-US" w:eastAsia="pt-PT"/>
-        </w:rPr>
-        <w:t>Structural Patterns</w:t>
-      </w:r>
-    </w:p>
-    <w:p>
-      <w:pPr>
         <w:pStyle w:val="PargrafodaLista"/>
         <w:numPr>
           <w:ilvl w:val="0"/>
@@ -185,107 +160,50 @@
           <w:rFonts w:ascii="Times New Roman" w:eastAsia="Times New Roman" w:hAnsi="Times New Roman" w:cs="Times New Roman"/>
           <w:sz w:val="24"/>
           <w:szCs w:val="24"/>
-          <w:lang w:val="en-US" w:eastAsia="pt-PT"/>
-        </w:rPr>
-      </w:pPr>
-      <w:r>
-        <w:rPr>
-          <w:rFonts w:ascii="Times New Roman" w:eastAsia="Times New Roman" w:hAnsi="Times New Roman" w:cs="Times New Roman"/>
-          <w:sz w:val="24"/>
-          <w:szCs w:val="24"/>
           <w:u w:val="single"/>
           <w:lang w:val="en-US" w:eastAsia="pt-PT"/>
         </w:rPr>
-        <w:t>Composite</w:t>
-      </w:r>
-      <w:r>
-        <w:rPr>
-          <w:rFonts w:ascii="Times New Roman" w:eastAsia="Times New Roman" w:hAnsi="Times New Roman" w:cs="Times New Roman"/>
-          <w:sz w:val="24"/>
-          <w:szCs w:val="24"/>
-          <w:lang w:val="en-US" w:eastAsia="pt-PT"/>
-        </w:rPr>
-        <w:t xml:space="preserve"> </w:t>
-      </w:r>
-      <w:r>
-        <w:rPr>
-          <w:rFonts w:ascii="Times New Roman" w:eastAsia="Times New Roman" w:hAnsi="Times New Roman" w:cs="Times New Roman"/>
-          <w:sz w:val="24"/>
-          <w:szCs w:val="24"/>
-          <w:lang w:val="en-US" w:eastAsia="pt-PT"/>
-        </w:rPr>
-        <w:t>–</w:t>
-      </w:r>
-      <w:r>
-        <w:rPr>
-          <w:rFonts w:ascii="Times New Roman" w:eastAsia="Times New Roman" w:hAnsi="Times New Roman" w:cs="Times New Roman"/>
-          <w:sz w:val="24"/>
-          <w:szCs w:val="24"/>
-          <w:lang w:val="en-US" w:eastAsia="pt-PT"/>
-        </w:rPr>
-        <w:t xml:space="preserve"> </w:t>
-      </w:r>
-      <w:r>
-        <w:rPr>
-          <w:rFonts w:ascii="Times New Roman" w:eastAsia="Times New Roman" w:hAnsi="Times New Roman" w:cs="Times New Roman"/>
-          <w:sz w:val="24"/>
-          <w:szCs w:val="24"/>
-          <w:lang w:val="en-US" w:eastAsia="pt-PT"/>
-        </w:rPr>
-        <w:t>Screens are using this patte</w:t>
-      </w:r>
-      <w:r>
-        <w:rPr>
-          <w:rFonts w:ascii="Times New Roman" w:eastAsia="Times New Roman" w:hAnsi="Times New Roman" w:cs="Times New Roman"/>
-          <w:sz w:val="24"/>
-          <w:szCs w:val="24"/>
-          <w:lang w:val="en-US" w:eastAsia="pt-PT"/>
-        </w:rPr>
-        <w:t xml:space="preserve">rn by constructing elements and </w:t>
-      </w:r>
-      <w:r>
-        <w:rPr>
-          <w:rFonts w:ascii="Times New Roman" w:eastAsia="Times New Roman" w:hAnsi="Times New Roman" w:cs="Times New Roman"/>
-          <w:sz w:val="24"/>
-          <w:szCs w:val="24"/>
-          <w:lang w:val="en-US" w:eastAsia="pt-PT"/>
-        </w:rPr>
-        <w:t>concaten</w:t>
-      </w:r>
-      <w:r>
-        <w:rPr>
-          <w:rFonts w:ascii="Times New Roman" w:eastAsia="Times New Roman" w:hAnsi="Times New Roman" w:cs="Times New Roman"/>
-          <w:sz w:val="24"/>
-          <w:szCs w:val="24"/>
-          <w:lang w:val="en-US" w:eastAsia="pt-PT"/>
-        </w:rPr>
-        <w:t>ate them into a windows graphics.</w:t>
-      </w:r>
-    </w:p>
-    <w:p>
-      <w:pPr>
-        <w:spacing w:before="100" w:beforeAutospacing="1" w:after="100" w:afterAutospacing="1" w:line="240" w:lineRule="auto"/>
-        <w:outlineLvl w:val="3"/>
-        <w:rPr>
-          <w:rFonts w:ascii="Times New Roman" w:eastAsia="Times New Roman" w:hAnsi="Times New Roman" w:cs="Times New Roman"/>
-          <w:b/>
-          <w:bCs/>
-          <w:sz w:val="24"/>
-          <w:szCs w:val="24"/>
-          <w:lang w:val="en-US" w:eastAsia="pt-PT"/>
-        </w:rPr>
-      </w:pPr>
-      <w:r>
-        <w:rPr>
-          <w:rFonts w:ascii="Times New Roman" w:eastAsia="Times New Roman" w:hAnsi="Times New Roman" w:cs="Times New Roman"/>
-          <w:b/>
-          <w:bCs/>
-          <w:sz w:val="24"/>
-          <w:szCs w:val="24"/>
-          <w:lang w:val="en-US" w:eastAsia="pt-PT"/>
-        </w:rPr>
-        <w:t>Behavioral Patterns</w:t>
-      </w:r>
+      </w:pPr>
+      <w:r>
+        <w:rPr>
+          <w:rFonts w:ascii="Times New Roman" w:eastAsia="Times New Roman" w:hAnsi="Times New Roman" w:cs="Times New Roman"/>
+          <w:sz w:val="24"/>
+          <w:szCs w:val="24"/>
+          <w:u w:val="single"/>
+          <w:lang w:val="en-US" w:eastAsia="pt-PT"/>
+        </w:rPr>
+        <w:t>Object Pool</w:t>
+      </w:r>
+      <w:r>
+        <w:rPr>
+          <w:rFonts w:ascii="Times New Roman" w:eastAsia="Times New Roman" w:hAnsi="Times New Roman" w:cs="Times New Roman"/>
+          <w:sz w:val="24"/>
+          <w:szCs w:val="24"/>
+          <w:lang w:val="en-US" w:eastAsia="pt-PT"/>
+        </w:rPr>
+        <w:t xml:space="preserve"> -</w:t>
+      </w:r>
+      <w:r>
+        <w:rPr>
+          <w:rFonts w:ascii="Times New Roman" w:eastAsia="Times New Roman" w:hAnsi="Times New Roman" w:cs="Times New Roman"/>
+          <w:sz w:val="24"/>
+          <w:szCs w:val="24"/>
+          <w:u w:val="single"/>
+          <w:lang w:val="en-US" w:eastAsia="pt-PT"/>
+        </w:rPr>
+        <w:t xml:space="preserve">  </w:t>
+      </w:r>
+      <w:r>
+        <w:rPr>
+          <w:rFonts w:ascii="Times New Roman" w:eastAsia="Times New Roman" w:hAnsi="Times New Roman" w:cs="Times New Roman"/>
+          <w:sz w:val="24"/>
+          <w:szCs w:val="24"/>
+          <w:lang w:val="en-US" w:eastAsia="pt-PT"/>
+        </w:rPr>
+        <w:t>Used for bombs, to reuse exploded bombs, in order to save memory.</w:t>
+      </w:r>
+      <w:bookmarkStart w:id="0" w:name="_GoBack"/>
+      <w:bookmarkEnd w:id="0"/>
     </w:p>
     <w:p>
       <w:pPr>
@@ -310,16 +228,53 @@
           <w:u w:val="single"/>
           <w:lang w:val="en-US" w:eastAsia="pt-PT"/>
         </w:rPr>
-        <w:t>Iterator</w:t>
-      </w:r>
-      <w:r>
-        <w:rPr>
-          <w:rFonts w:ascii="Times New Roman" w:eastAsia="Times New Roman" w:hAnsi="Times New Roman" w:cs="Times New Roman"/>
-          <w:sz w:val="24"/>
-          <w:szCs w:val="24"/>
-          <w:lang w:val="en-US" w:eastAsia="pt-PT"/>
-        </w:rPr>
-        <w:t xml:space="preserve"> – Use to iterate objects along the entire project</w:t>
+        <w:t xml:space="preserve">Singleton </w:t>
+      </w:r>
+      <w:r>
+        <w:rPr>
+          <w:rFonts w:ascii="Times New Roman" w:eastAsia="Times New Roman" w:hAnsi="Times New Roman" w:cs="Times New Roman"/>
+          <w:sz w:val="24"/>
+          <w:szCs w:val="24"/>
+          <w:lang w:val="en-US" w:eastAsia="pt-PT"/>
+        </w:rPr>
+        <w:t>– Screens are using this to pass the other classes only one instance of themselves.</w:t>
+      </w:r>
+    </w:p>
+    <w:p>
+      <w:pPr>
+        <w:pStyle w:val="PargrafodaLista"/>
+        <w:spacing w:before="100" w:beforeAutospacing="1" w:after="100" w:afterAutospacing="1" w:line="240" w:lineRule="auto"/>
+        <w:rPr>
+          <w:rFonts w:ascii="Times New Roman" w:eastAsia="Times New Roman" w:hAnsi="Times New Roman" w:cs="Times New Roman"/>
+          <w:sz w:val="24"/>
+          <w:szCs w:val="24"/>
+          <w:lang w:val="en-US" w:eastAsia="pt-PT"/>
+        </w:rPr>
+      </w:pPr>
+    </w:p>
+    <w:p>
+      <w:pPr>
+        <w:spacing w:before="100" w:beforeAutospacing="1" w:after="100" w:afterAutospacing="1" w:line="240" w:lineRule="auto"/>
+        <w:outlineLvl w:val="3"/>
+        <w:rPr>
+          <w:rFonts w:ascii="Times New Roman" w:eastAsia="Times New Roman" w:hAnsi="Times New Roman" w:cs="Times New Roman"/>
+          <w:b/>
+          <w:bCs/>
+          <w:sz w:val="24"/>
+          <w:szCs w:val="24"/>
+          <w:lang w:val="en-US" w:eastAsia="pt-PT"/>
+        </w:rPr>
+      </w:pPr>
+      <w:r>
+        <w:rPr>
+          <w:rFonts w:ascii="Times New Roman" w:eastAsia="Times New Roman" w:hAnsi="Times New Roman" w:cs="Times New Roman"/>
+          <w:b/>
+          <w:bCs/>
+          <w:sz w:val="24"/>
+          <w:szCs w:val="24"/>
+          <w:lang w:val="en-US" w:eastAsia="pt-PT"/>
+        </w:rPr>
+        <w:t>Structural Patterns</w:t>
       </w:r>
     </w:p>
     <w:p>
@@ -345,25 +300,7 @@
           <w:u w:val="single"/>
           <w:lang w:val="en-US" w:eastAsia="pt-PT"/>
         </w:rPr>
-        <w:t>Strategy</w:t>
-      </w:r>
-      <w:r>
-        <w:rPr>
-          <w:rFonts w:ascii="Times New Roman" w:eastAsia="Times New Roman" w:hAnsi="Times New Roman" w:cs="Times New Roman"/>
-          <w:sz w:val="24"/>
-          <w:szCs w:val="24"/>
-          <w:lang w:val="en-US" w:eastAsia="pt-PT"/>
-        </w:rPr>
-        <w:t xml:space="preserve"> – It will be used in </w:t>
-      </w:r>
-      <w:r>
-        <w:rPr>
-          <w:rFonts w:ascii="Times New Roman" w:eastAsia="Times New Roman" w:hAnsi="Times New Roman" w:cs="Times New Roman"/>
-          <w:sz w:val="24"/>
-          <w:szCs w:val="24"/>
-          <w:lang w:val="en-US" w:eastAsia="pt-PT"/>
-        </w:rPr>
-        <w:t>enemy’s</w:t>
+        <w:t>Composite</w:t>
       </w:r>
       <w:r>
         <w:rPr>
@@ -381,16 +318,77 @@
           <w:szCs w:val="24"/>
           <w:lang w:val="en-US" w:eastAsia="pt-PT"/>
         </w:rPr>
-        <w:t>behaviors</w:t>
-      </w:r>
-      <w:r>
-        <w:rPr>
-          <w:rFonts w:ascii="Times New Roman" w:eastAsia="Times New Roman" w:hAnsi="Times New Roman" w:cs="Times New Roman"/>
-          <w:sz w:val="24"/>
-          <w:szCs w:val="24"/>
-          <w:lang w:val="en-US" w:eastAsia="pt-PT"/>
-        </w:rPr>
-        <w:t>.</w:t>
+        <w:t>–</w:t>
+      </w:r>
+      <w:r>
+        <w:rPr>
+          <w:rFonts w:ascii="Times New Roman" w:eastAsia="Times New Roman" w:hAnsi="Times New Roman" w:cs="Times New Roman"/>
+          <w:sz w:val="24"/>
+          <w:szCs w:val="24"/>
+          <w:lang w:val="en-US" w:eastAsia="pt-PT"/>
+        </w:rPr>
+        <w:t xml:space="preserve"> </w:t>
+      </w:r>
+      <w:r>
+        <w:rPr>
+          <w:rFonts w:ascii="Times New Roman" w:eastAsia="Times New Roman" w:hAnsi="Times New Roman" w:cs="Times New Roman"/>
+          <w:sz w:val="24"/>
+          <w:szCs w:val="24"/>
+          <w:lang w:val="en-US" w:eastAsia="pt-PT"/>
+        </w:rPr>
+        <w:t>Screens are using this patte</w:t>
+      </w:r>
+      <w:r>
+        <w:rPr>
+          <w:rFonts w:ascii="Times New Roman" w:eastAsia="Times New Roman" w:hAnsi="Times New Roman" w:cs="Times New Roman"/>
+          <w:sz w:val="24"/>
+          <w:szCs w:val="24"/>
+          <w:lang w:val="en-US" w:eastAsia="pt-PT"/>
+        </w:rPr>
+        <w:t xml:space="preserve">rn by constructing elements and </w:t>
+      </w:r>
+      <w:r>
+        <w:rPr>
+          <w:rFonts w:ascii="Times New Roman" w:eastAsia="Times New Roman" w:hAnsi="Times New Roman" w:cs="Times New Roman"/>
+          <w:sz w:val="24"/>
+          <w:szCs w:val="24"/>
+          <w:lang w:val="en-US" w:eastAsia="pt-PT"/>
+        </w:rPr>
+        <w:t>concaten</w:t>
+      </w:r>
+      <w:r>
+        <w:rPr>
+          <w:rFonts w:ascii="Times New Roman" w:eastAsia="Times New Roman" w:hAnsi="Times New Roman" w:cs="Times New Roman"/>
+          <w:sz w:val="24"/>
+          <w:szCs w:val="24"/>
+          <w:lang w:val="en-US" w:eastAsia="pt-PT"/>
+        </w:rPr>
+        <w:t>ate them into a windows graphics.</w:t>
+      </w:r>
+    </w:p>
+    <w:p>
+      <w:pPr>
+        <w:spacing w:before="100" w:beforeAutospacing="1" w:after="100" w:afterAutospacing="1" w:line="240" w:lineRule="auto"/>
+        <w:outlineLvl w:val="3"/>
+        <w:rPr>
+          <w:rFonts w:ascii="Times New Roman" w:eastAsia="Times New Roman" w:hAnsi="Times New Roman" w:cs="Times New Roman"/>
+          <w:b/>
+          <w:bCs/>
+          <w:sz w:val="24"/>
+          <w:szCs w:val="24"/>
+          <w:lang w:val="en-US" w:eastAsia="pt-PT"/>
+        </w:rPr>
+      </w:pPr>
+      <w:r>
+        <w:rPr>
+          <w:rFonts w:ascii="Times New Roman" w:eastAsia="Times New Roman" w:hAnsi="Times New Roman" w:cs="Times New Roman"/>
+          <w:b/>
+          <w:bCs/>
+          <w:sz w:val="24"/>
+          <w:szCs w:val="24"/>
+          <w:lang w:val="en-US" w:eastAsia="pt-PT"/>
+        </w:rPr>
+        <w:t>Behavioral Patterns</w:t>
       </w:r>
     </w:p>
     <w:p>
@@ -416,67 +414,25 @@
           <w:u w:val="single"/>
           <w:lang w:val="en-US" w:eastAsia="pt-PT"/>
         </w:rPr>
-        <w:t>Template</w:t>
-      </w:r>
-      <w:r>
-        <w:rPr>
-          <w:rFonts w:ascii="Times New Roman" w:eastAsia="Times New Roman" w:hAnsi="Times New Roman" w:cs="Times New Roman"/>
-          <w:sz w:val="24"/>
-          <w:szCs w:val="24"/>
-          <w:u w:val="single"/>
-          <w:lang w:val="en-US" w:eastAsia="pt-PT"/>
-        </w:rPr>
-        <w:t xml:space="preserve"> </w:t>
-      </w:r>
-      <w:r>
-        <w:rPr>
-          <w:rFonts w:ascii="Times New Roman" w:eastAsia="Times New Roman" w:hAnsi="Times New Roman" w:cs="Times New Roman"/>
-          <w:sz w:val="24"/>
-          <w:szCs w:val="24"/>
-          <w:u w:val="single"/>
-          <w:lang w:val="en-US" w:eastAsia="pt-PT"/>
-        </w:rPr>
-        <w:t>Method</w:t>
-      </w:r>
-      <w:r>
-        <w:rPr>
-          <w:rFonts w:ascii="Times New Roman" w:eastAsia="Times New Roman" w:hAnsi="Times New Roman" w:cs="Times New Roman"/>
-          <w:sz w:val="24"/>
-          <w:szCs w:val="24"/>
-          <w:lang w:val="en-US" w:eastAsia="pt-PT"/>
-        </w:rPr>
-        <w:t xml:space="preserve"> - </w:t>
-      </w:r>
-      <w:r>
-        <w:rPr>
-          <w:rFonts w:ascii="Times New Roman" w:eastAsia="Times New Roman" w:hAnsi="Times New Roman" w:cs="Times New Roman"/>
-          <w:sz w:val="24"/>
-          <w:szCs w:val="24"/>
-          <w:lang w:val="en-US" w:eastAsia="pt-PT"/>
-        </w:rPr>
-        <w:t xml:space="preserve">Used in enemies and items in which the superclass has </w:t>
-      </w:r>
-      <w:r>
-        <w:rPr>
-          <w:rFonts w:ascii="Times New Roman" w:eastAsia="Times New Roman" w:hAnsi="Times New Roman" w:cs="Times New Roman"/>
-          <w:sz w:val="24"/>
-          <w:szCs w:val="24"/>
-          <w:lang w:val="en-US" w:eastAsia="pt-PT"/>
-        </w:rPr>
-        <w:t>abstract methods</w:t>
-      </w:r>
-      <w:r>
-        <w:rPr>
-          <w:rFonts w:ascii="Times New Roman" w:eastAsia="Times New Roman" w:hAnsi="Times New Roman" w:cs="Times New Roman"/>
-          <w:sz w:val="24"/>
-          <w:szCs w:val="24"/>
-          <w:lang w:val="en-US" w:eastAsia="pt-PT"/>
-        </w:rPr>
-        <w:t xml:space="preserve"> that are implemented in the child classes in the different ways. </w:t>
+        <w:t>Iterator</w:t>
+      </w:r>
+      <w:r>
+        <w:rPr>
+          <w:rFonts w:ascii="Times New Roman" w:eastAsia="Times New Roman" w:hAnsi="Times New Roman" w:cs="Times New Roman"/>
+          <w:sz w:val="24"/>
+          <w:szCs w:val="24"/>
+          <w:lang w:val="en-US" w:eastAsia="pt-PT"/>
+        </w:rPr>
+        <w:t xml:space="preserve"> – Use to iterate objects along the entire project</w:t>
       </w:r>
     </w:p>
     <w:p>
       <w:pPr>
+        <w:pStyle w:val="PargrafodaLista"/>
+        <w:numPr>
+          <w:ilvl w:val="0"/>
+          <w:numId w:val="2"/>
+        </w:numPr>
         <w:spacing w:before="100" w:beforeAutospacing="1" w:after="100" w:afterAutospacing="1" w:line="240" w:lineRule="auto"/>
         <w:rPr>
           <w:rFonts w:ascii="Times New Roman" w:eastAsia="Times New Roman" w:hAnsi="Times New Roman" w:cs="Times New Roman"/>
@@ -485,8 +441,154 @@
           <w:lang w:val="en-US" w:eastAsia="pt-PT"/>
         </w:rPr>
       </w:pPr>
-      <w:bookmarkStart w:id="0" w:name="_GoBack"/>
-      <w:bookmarkEnd w:id="0"/>
+      <w:r>
+        <w:rPr>
+          <w:rFonts w:ascii="Times New Roman" w:eastAsia="Times New Roman" w:hAnsi="Times New Roman" w:cs="Times New Roman"/>
+          <w:sz w:val="24"/>
+          <w:szCs w:val="24"/>
+          <w:u w:val="single"/>
+          <w:lang w:val="en-US" w:eastAsia="pt-PT"/>
+        </w:rPr>
+        <w:t>Strategy</w:t>
+      </w:r>
+      <w:r>
+        <w:rPr>
+          <w:rFonts w:ascii="Times New Roman" w:eastAsia="Times New Roman" w:hAnsi="Times New Roman" w:cs="Times New Roman"/>
+          <w:sz w:val="24"/>
+          <w:szCs w:val="24"/>
+          <w:lang w:val="en-US" w:eastAsia="pt-PT"/>
+        </w:rPr>
+        <w:t xml:space="preserve"> – It will be used in </w:t>
+      </w:r>
+      <w:r>
+        <w:rPr>
+          <w:rFonts w:ascii="Times New Roman" w:eastAsia="Times New Roman" w:hAnsi="Times New Roman" w:cs="Times New Roman"/>
+          <w:sz w:val="24"/>
+          <w:szCs w:val="24"/>
+          <w:lang w:val="en-US" w:eastAsia="pt-PT"/>
+        </w:rPr>
+        <w:t>enemy’s</w:t>
+      </w:r>
+      <w:r>
+        <w:rPr>
+          <w:rFonts w:ascii="Times New Roman" w:eastAsia="Times New Roman" w:hAnsi="Times New Roman" w:cs="Times New Roman"/>
+          <w:sz w:val="24"/>
+          <w:szCs w:val="24"/>
+          <w:lang w:val="en-US" w:eastAsia="pt-PT"/>
+        </w:rPr>
+        <w:t xml:space="preserve"> </w:t>
+      </w:r>
+      <w:r>
+        <w:rPr>
+          <w:rFonts w:ascii="Times New Roman" w:eastAsia="Times New Roman" w:hAnsi="Times New Roman" w:cs="Times New Roman"/>
+          <w:sz w:val="24"/>
+          <w:szCs w:val="24"/>
+          <w:lang w:val="en-US" w:eastAsia="pt-PT"/>
+        </w:rPr>
+        <w:t>behaviors</w:t>
+      </w:r>
+      <w:r>
+        <w:rPr>
+          <w:rFonts w:ascii="Times New Roman" w:eastAsia="Times New Roman" w:hAnsi="Times New Roman" w:cs="Times New Roman"/>
+          <w:sz w:val="24"/>
+          <w:szCs w:val="24"/>
+          <w:lang w:val="en-US" w:eastAsia="pt-PT"/>
+        </w:rPr>
+        <w:t>.</w:t>
+      </w:r>
+    </w:p>
+    <w:p>
+      <w:pPr>
+        <w:pStyle w:val="PargrafodaLista"/>
+        <w:numPr>
+          <w:ilvl w:val="0"/>
+          <w:numId w:val="2"/>
+        </w:numPr>
+        <w:spacing w:before="100" w:beforeAutospacing="1" w:after="100" w:afterAutospacing="1" w:line="240" w:lineRule="auto"/>
+        <w:rPr>
+          <w:rFonts w:ascii="Times New Roman" w:eastAsia="Times New Roman" w:hAnsi="Times New Roman" w:cs="Times New Roman"/>
+          <w:sz w:val="24"/>
+          <w:szCs w:val="24"/>
+          <w:lang w:val="en-US" w:eastAsia="pt-PT"/>
+        </w:rPr>
+      </w:pPr>
+      <w:r>
+        <w:rPr>
+          <w:rFonts w:ascii="Times New Roman" w:eastAsia="Times New Roman" w:hAnsi="Times New Roman" w:cs="Times New Roman"/>
+          <w:sz w:val="24"/>
+          <w:szCs w:val="24"/>
+          <w:u w:val="single"/>
+          <w:lang w:val="en-US" w:eastAsia="pt-PT"/>
+        </w:rPr>
+        <w:t>Template</w:t>
+      </w:r>
+      <w:r>
+        <w:rPr>
+          <w:rFonts w:ascii="Times New Roman" w:eastAsia="Times New Roman" w:hAnsi="Times New Roman" w:cs="Times New Roman"/>
+          <w:sz w:val="24"/>
+          <w:szCs w:val="24"/>
+          <w:u w:val="single"/>
+          <w:lang w:val="en-US" w:eastAsia="pt-PT"/>
+        </w:rPr>
+        <w:t xml:space="preserve"> </w:t>
+      </w:r>
+      <w:r>
+        <w:rPr>
+          <w:rFonts w:ascii="Times New Roman" w:eastAsia="Times New Roman" w:hAnsi="Times New Roman" w:cs="Times New Roman"/>
+          <w:sz w:val="24"/>
+          <w:szCs w:val="24"/>
+          <w:u w:val="single"/>
+          <w:lang w:val="en-US" w:eastAsia="pt-PT"/>
+        </w:rPr>
+        <w:t>Method</w:t>
+      </w:r>
+      <w:r>
+        <w:rPr>
+          <w:rFonts w:ascii="Times New Roman" w:eastAsia="Times New Roman" w:hAnsi="Times New Roman" w:cs="Times New Roman"/>
+          <w:sz w:val="24"/>
+          <w:szCs w:val="24"/>
+          <w:lang w:val="en-US" w:eastAsia="pt-PT"/>
+        </w:rPr>
+        <w:t xml:space="preserve"> - </w:t>
+      </w:r>
+      <w:r>
+        <w:rPr>
+          <w:rFonts w:ascii="Times New Roman" w:eastAsia="Times New Roman" w:hAnsi="Times New Roman" w:cs="Times New Roman"/>
+          <w:sz w:val="24"/>
+          <w:szCs w:val="24"/>
+          <w:lang w:val="en-US" w:eastAsia="pt-PT"/>
+        </w:rPr>
+        <w:t xml:space="preserve">Used in enemies and items in which the superclass has </w:t>
+      </w:r>
+      <w:r>
+        <w:rPr>
+          <w:rFonts w:ascii="Times New Roman" w:eastAsia="Times New Roman" w:hAnsi="Times New Roman" w:cs="Times New Roman"/>
+          <w:sz w:val="24"/>
+          <w:szCs w:val="24"/>
+          <w:lang w:val="en-US" w:eastAsia="pt-PT"/>
+        </w:rPr>
+        <w:t>abstract methods</w:t>
+      </w:r>
+      <w:r>
+        <w:rPr>
+          <w:rFonts w:ascii="Times New Roman" w:eastAsia="Times New Roman" w:hAnsi="Times New Roman" w:cs="Times New Roman"/>
+          <w:sz w:val="24"/>
+          <w:szCs w:val="24"/>
+          <w:lang w:val="en-US" w:eastAsia="pt-PT"/>
+        </w:rPr>
+        <w:t xml:space="preserve"> that are implemented in the child classes in the different ways. </w:t>
+      </w:r>
+    </w:p>
+    <w:p>
+      <w:pPr>
+        <w:spacing w:before="100" w:beforeAutospacing="1" w:after="100" w:afterAutospacing="1" w:line="240" w:lineRule="auto"/>
+        <w:rPr>
+          <w:rFonts w:ascii="Times New Roman" w:eastAsia="Times New Roman" w:hAnsi="Times New Roman" w:cs="Times New Roman"/>
+          <w:sz w:val="24"/>
+          <w:szCs w:val="24"/>
+          <w:lang w:val="en-US" w:eastAsia="pt-PT"/>
+        </w:rPr>
+      </w:pPr>
     </w:p>
     <w:sectPr>
       <w:pgSz w:w="11906" w:h="16838"/>
@@ -499,7 +601,7 @@
 </file>
 
 <file path=word/numbering.xml><?xml version="1.0" encoding="utf-8"?>
-<w:numbering xmlns:wpc="http://schemas.microsoft.com/office/word/2010/wordprocessingCanvas" xmlns:mc="http://schemas.openxmlformats.org/markup-compatibility/2006" xmlns:o="urn:schemas-microsoft-com:office:office" xmlns:r="http://schemas.openxmlformats.org/officeDocument/2006/relationships" xmlns:m="http://schemas.openxmlformats.org/officeDocument/2006/math" xmlns:v="urn:schemas-microsoft-com:vml" xmlns:wp14="http://schemas.microsoft.com/office/word/2010/wordprocessingDrawing" xmlns:wp="http://schemas.openxmlformats.org/drawingml/2006/wordprocessingDrawing" xmlns:w10="urn:schemas-microsoft-com:office:word" xmlns:w="http://schemas.openxmlformats.org/wordprocessingml/2006/main" xmlns:w14="http://schemas.microsoft.com/office/word/2010/wordml" xmlns:w15="http://schemas.microsoft.com/office/word/2012/wordml" xmlns:wpg="http://schemas.microsoft.com/office/word/2010/wordprocessingGroup" xmlns:wpi="http://schemas.microsoft.com/office/word/2010/wordprocessingInk" xmlns:wne="http://schemas.microsoft.com/office/word/2006/wordml" xmlns:wps="http://schemas.microsoft.com/office/word/2010/wordprocessingShape" mc:Ignorable="w14 w15 wp14">
+<w:numbering xmlns:wpc="http://schemas.microsoft.com/office/word/2010/wordprocessingCanvas" xmlns:cx="http://schemas.microsoft.com/office/drawing/2014/chartex" xmlns:cx1="http://schemas.microsoft.com/office/drawing/2015/9/8/chartex" xmlns:cx2="http://schemas.microsoft.com/office/drawing/2015/10/21/chartex" xmlns:cx3="http://schemas.microsoft.com/office/drawing/2016/5/9/chartex" xmlns:cx4="http://schemas.microsoft.com/office/drawing/2016/5/10/chartex" xmlns:cx5="http://schemas.microsoft.com/office/drawing/2016/5/11/chartex" xmlns:cx6="http://schemas.microsoft.com/office/drawing/2016/5/12/chartex" xmlns:cx7="http://schemas.microsoft.com/office/drawing/2016/5/13/chartex" xmlns:cx8="http://schemas.microsoft.com/office/drawing/2016/5/14/chartex" xmlns:mc="http://schemas.openxmlformats.org/markup-compatibility/2006" xmlns:o="urn:schemas-microsoft-com:office:office" xmlns:r="http://schemas.openxmlformats.org/officeDocument/2006/relationships" xmlns:m="http://schemas.openxmlformats.org/officeDocument/2006/math" xmlns:v="urn:schemas-microsoft-com:vml" xmlns:wp14="http://schemas.microsoft.com/office/word/2010/wordprocessingDrawing" xmlns:wp="http://schemas.openxmlformats.org/drawingml/2006/wordprocessingDrawing" xmlns:w10="urn:schemas-microsoft-com:office:word" xmlns:w="http://schemas.openxmlformats.org/wordprocessingml/2006/main" xmlns:w14="http://schemas.microsoft.com/office/word/2010/wordml" xmlns:w15="http://schemas.microsoft.com/office/word/2012/wordml" xmlns:w16se="http://schemas.microsoft.com/office/word/2015/wordml/symex" xmlns:wpg="http://schemas.microsoft.com/office/word/2010/wordprocessingGroup" xmlns:wpi="http://schemas.microsoft.com/office/word/2010/wordprocessingInk" xmlns:wne="http://schemas.microsoft.com/office/word/2006/wordml" xmlns:wps="http://schemas.microsoft.com/office/word/2010/wordprocessingShape" mc:Ignorable="w14 w15 w16se wp14">
   <w:abstractNum w:abstractNumId="0" w15:restartNumberingAfterBreak="0">
     <w:nsid w:val="1EF83F7A"/>
     <w:multiLevelType w:val="hybridMultilevel"/>
@@ -735,7 +837,7 @@
 </file>
 
 <file path=word/styles.xml><?xml version="1.0" encoding="utf-8"?>
-<w:styles xmlns:mc="http://schemas.openxmlformats.org/markup-compatibility/2006" xmlns:r="http://schemas.openxmlformats.org/officeDocument/2006/relationships" xmlns:w="http://schemas.openxmlformats.org/wordprocessingml/2006/main" xmlns:w14="http://schemas.microsoft.com/office/word/2010/wordml" xmlns:w15="http://schemas.microsoft.com/office/word/2012/wordml" mc:Ignorable="w14 w15">
+<w:styles xmlns:mc="http://schemas.openxmlformats.org/markup-compatibility/2006" xmlns:r="http://schemas.openxmlformats.org/officeDocument/2006/relationships" xmlns:w="http://schemas.openxmlformats.org/wordprocessingml/2006/main" xmlns:w14="http://schemas.microsoft.com/office/word/2010/wordml" xmlns:w15="http://schemas.microsoft.com/office/word/2012/wordml" xmlns:w16se="http://schemas.microsoft.com/office/word/2015/wordml/symex" mc:Ignorable="w14 w15 w16se">
   <w:docDefaults>
     <w:rPrDefault>
       <w:rPr>
@@ -751,7 +853,7 @@
       </w:pPr>
     </w:pPrDefault>
   </w:docDefaults>
-  <w:latentStyles w:defLockedState="0" w:defUIPriority="99" w:defSemiHidden="0" w:defUnhideWhenUsed="0" w:defQFormat="0" w:count="371">
+  <w:latentStyles w:defLockedState="0" w:defUIPriority="99" w:defSemiHidden="0" w:defUnhideWhenUsed="0" w:defQFormat="0" w:count="374">
     <w:lsdException w:name="Normal" w:uiPriority="0" w:qFormat="1"/>
     <w:lsdException w:name="heading 1" w:uiPriority="9" w:qFormat="1"/>
     <w:lsdException w:name="heading 2" w:semiHidden="1" w:uiPriority="9" w:unhideWhenUsed="1" w:qFormat="1"/>
@@ -857,7 +959,6 @@
     <w:lsdException w:name="HTML Sample" w:semiHidden="1" w:unhideWhenUsed="1"/>
     <w:lsdException w:name="HTML Typewriter" w:semiHidden="1" w:unhideWhenUsed="1"/>
     <w:lsdException w:name="HTML Variable" w:semiHidden="1" w:unhideWhenUsed="1"/>
-    <w:lsdException w:name="Normal Table" w:semiHidden="1" w:unhideWhenUsed="1"/>
     <w:lsdException w:name="annotation subject" w:semiHidden="1" w:unhideWhenUsed="1"/>
     <w:lsdException w:name="No List" w:semiHidden="1" w:unhideWhenUsed="1"/>
     <w:lsdException w:name="Outline List 1" w:semiHidden="1" w:unhideWhenUsed="1"/>
@@ -902,7 +1003,6 @@
     <w:lsdException w:name="Table Professional" w:semiHidden="1" w:unhideWhenUsed="1"/>
     <w:lsdException w:name="Table Subtle 1" w:semiHidden="1" w:unhideWhenUsed="1"/>
     <w:lsdException w:name="Table Subtle 2" w:semiHidden="1" w:unhideWhenUsed="1"/>
-    <w:lsdException w:name="Table Web 1" w:semiHidden="1" w:unhideWhenUsed="1"/>
     <w:lsdException w:name="Table Web 2" w:semiHidden="1" w:unhideWhenUsed="1"/>
     <w:lsdException w:name="Table Web 3" w:semiHidden="1" w:unhideWhenUsed="1"/>
     <w:lsdException w:name="Balloon Text" w:semiHidden="1" w:unhideWhenUsed="1"/>
@@ -1123,6 +1223,9 @@
     <w:lsdException w:name="List Table 5 Dark Accent 6" w:uiPriority="50"/>
     <w:lsdException w:name="List Table 6 Colorful Accent 6" w:uiPriority="51"/>
     <w:lsdException w:name="List Table 7 Colorful Accent 6" w:uiPriority="52"/>
+    <w:lsdException w:name="Mention" w:semiHidden="1" w:unhideWhenUsed="1"/>
+    <w:lsdException w:name="Smart Hyperlink" w:semiHidden="1" w:unhideWhenUsed="1"/>
+    <w:lsdException w:name="Hashtag" w:semiHidden="1" w:unhideWhenUsed="1"/>
   </w:latentStyles>
   <w:style w:type="paragraph" w:default="1" w:styleId="Normal">
     <w:name w:val="Normal"/>

</xml_diff>